<commit_message>
added ref to git
</commit_message>
<xml_diff>
--- a/lab1/P33111_SKiselyov_lab1.docx
+++ b/lab1/P33111_SKiselyov_lab1.docx
@@ -1,6 +1,6 @@
 
 <file path=word/document.xml><?xml version="1.0" encoding="utf-8"?>
-<w:document xmlns:wpc="http://schemas.microsoft.com/office/word/2010/wordprocessingCanvas" xmlns:cx="http://schemas.microsoft.com/office/drawing/2014/chartex" xmlns:cx1="http://schemas.microsoft.com/office/drawing/2015/9/8/chartex" xmlns:cx2="http://schemas.microsoft.com/office/drawing/2015/10/21/chartex" xmlns:cx3="http://schemas.microsoft.com/office/drawing/2016/5/9/chartex" xmlns:cx4="http://schemas.microsoft.com/office/drawing/2016/5/10/chartex" xmlns:cx5="http://schemas.microsoft.com/office/drawing/2016/5/11/chartex" xmlns:cx6="http://schemas.microsoft.com/office/drawing/2016/5/12/chartex" xmlns:cx7="http://schemas.microsoft.com/office/drawing/2016/5/13/chartex" xmlns:cx8="http://schemas.microsoft.com/office/drawing/2016/5/14/chartex" xmlns:mc="http://schemas.openxmlformats.org/markup-compatibility/2006" xmlns:aink="http://schemas.microsoft.com/office/drawing/2016/ink" xmlns:am3d="http://schemas.microsoft.com/office/drawing/2017/model3d" xmlns:o="urn:schemas-microsoft-com:office:office" xmlns:r="http://schemas.openxmlformats.org/officeDocument/2006/relationships" xmlns:m="http://schemas.openxmlformats.org/officeDocument/2006/math" xmlns:v="urn:schemas-microsoft-com:vml" xmlns:wp14="http://schemas.microsoft.com/office/word/2010/wordprocessingDrawing" xmlns:wp="http://schemas.openxmlformats.org/drawingml/2006/wordprocessingDrawing" xmlns:w10="urn:schemas-microsoft-com:office:word" xmlns:w="http://schemas.openxmlformats.org/wordprocessingml/2006/main" xmlns:w14="http://schemas.microsoft.com/office/word/2010/wordml" xmlns:w15="http://schemas.microsoft.com/office/word/2012/wordml" xmlns:w16cex="http://schemas.microsoft.com/office/word/2018/wordml/cex" xmlns:w16cid="http://schemas.microsoft.com/office/word/2016/wordml/cid" xmlns:w16="http://schemas.microsoft.com/office/word/2018/wordml" xmlns:w16se="http://schemas.microsoft.com/office/word/2015/wordml/symex" xmlns:wpg="http://schemas.microsoft.com/office/word/2010/wordprocessingGroup" xmlns:wpi="http://schemas.microsoft.com/office/word/2010/wordprocessingInk" xmlns:wne="http://schemas.microsoft.com/office/word/2006/wordml" xmlns:wps="http://schemas.microsoft.com/office/word/2010/wordprocessingShape" mc:Ignorable="w14 w15 w16se w16cid w16 w16cex wp14">
+<w:document xmlns:wpc="http://schemas.microsoft.com/office/word/2010/wordprocessingCanvas" xmlns:cx="http://schemas.microsoft.com/office/drawing/2014/chartex" xmlns:cx1="http://schemas.microsoft.com/office/drawing/2015/9/8/chartex" xmlns:cx2="http://schemas.microsoft.com/office/drawing/2015/10/21/chartex" xmlns:cx3="http://schemas.microsoft.com/office/drawing/2016/5/9/chartex" xmlns:cx4="http://schemas.microsoft.com/office/drawing/2016/5/10/chartex" xmlns:cx5="http://schemas.microsoft.com/office/drawing/2016/5/11/chartex" xmlns:cx6="http://schemas.microsoft.com/office/drawing/2016/5/12/chartex" xmlns:cx7="http://schemas.microsoft.com/office/drawing/2016/5/13/chartex" xmlns:cx8="http://schemas.microsoft.com/office/drawing/2016/5/14/chartex" xmlns:mc="http://schemas.openxmlformats.org/markup-compatibility/2006" xmlns:aink="http://schemas.microsoft.com/office/drawing/2016/ink" xmlns:am3d="http://schemas.microsoft.com/office/drawing/2017/model3d" xmlns:o="urn:schemas-microsoft-com:office:office" xmlns:r="http://schemas.openxmlformats.org/officeDocument/2006/relationships" xmlns:m="http://schemas.openxmlformats.org/officeDocument/2006/math" xmlns:v="urn:schemas-microsoft-com:vml" xmlns:wp14="http://schemas.microsoft.com/office/word/2010/wordprocessingDrawing" xmlns:wp="http://schemas.openxmlformats.org/drawingml/2006/wordprocessingDrawing" xmlns:w10="urn:schemas-microsoft-com:office:word" xmlns:w="http://schemas.openxmlformats.org/wordprocessingml/2006/main" xmlns:w14="http://schemas.microsoft.com/office/word/2010/wordml" xmlns:w15="http://schemas.microsoft.com/office/word/2012/wordml" xmlns:w16cex="http://schemas.microsoft.com/office/word/2018/wordml/cex" xmlns:w16cid="http://schemas.microsoft.com/office/word/2016/wordml/cid" xmlns:w16="http://schemas.microsoft.com/office/word/2018/wordml" xmlns:w16sdtdh="http://schemas.microsoft.com/office/word/2020/wordml/sdtdatahash" xmlns:w16se="http://schemas.microsoft.com/office/word/2015/wordml/symex" xmlns:wpg="http://schemas.microsoft.com/office/word/2010/wordprocessingGroup" xmlns:wpi="http://schemas.microsoft.com/office/word/2010/wordprocessingInk" xmlns:wne="http://schemas.microsoft.com/office/word/2006/wordml" xmlns:wps="http://schemas.microsoft.com/office/word/2010/wordprocessingShape" mc:Ignorable="w14 w15 w16se w16cid w16 w16cex w16sdtdh wp14">
   <w:body>
     <w:p>
       <w:pPr>
@@ -193,7 +193,6 @@
         <w:rPr>
           <w:sz w:val="32"/>
           <w:szCs w:val="28"/>
-          <w:lang w:val="en-US"/>
         </w:rPr>
       </w:pPr>
       <w:r>
@@ -221,7 +220,6 @@
         <w:rPr>
           <w:sz w:val="40"/>
           <w:szCs w:val="28"/>
-          <w:lang w:val="en-US"/>
         </w:rPr>
         <w:t>1</w:t>
       </w:r>
@@ -927,6 +925,7 @@
         </w:tabs>
         <w:rPr>
           <w:rFonts w:asciiTheme="minorHAnsi" w:hAnsiTheme="minorHAnsi" w:cstheme="minorHAnsi"/>
+          <w:lang w:val="en-US"/>
         </w:rPr>
       </w:pPr>
       <w:r>
@@ -998,6 +997,7 @@
           <w:rFonts w:asciiTheme="minorHAnsi" w:hAnsiTheme="minorHAnsi" w:cstheme="minorHAnsi"/>
           <w:b/>
           <w:sz w:val="32"/>
+          <w:lang w:val="en-US"/>
         </w:rPr>
       </w:pPr>
       <w:r>
@@ -1005,15 +1005,112 @@
           <w:rFonts w:asciiTheme="minorHAnsi" w:hAnsiTheme="minorHAnsi" w:cstheme="minorHAnsi"/>
           <w:b/>
           <w:sz w:val="32"/>
-        </w:rPr>
-        <w:t>К</w:t>
-      </w:r>
-      <w:r>
+          <w:lang w:val="en-US"/>
+        </w:rPr>
+        <w:t>Git</w:t>
+      </w:r>
+    </w:p>
+    <w:p>
+      <w:pPr>
+        <w:tabs>
+          <w:tab w:val="left" w:pos="916"/>
+          <w:tab w:val="left" w:pos="1832"/>
+          <w:tab w:val="left" w:pos="2748"/>
+          <w:tab w:val="left" w:pos="3664"/>
+          <w:tab w:val="left" w:pos="4580"/>
+          <w:tab w:val="left" w:pos="5496"/>
+          <w:tab w:val="left" w:pos="6412"/>
+          <w:tab w:val="left" w:pos="7328"/>
+          <w:tab w:val="left" w:pos="8244"/>
+          <w:tab w:val="left" w:pos="9160"/>
+          <w:tab w:val="left" w:pos="10076"/>
+          <w:tab w:val="left" w:pos="10992"/>
+          <w:tab w:val="left" w:pos="11908"/>
+          <w:tab w:val="left" w:pos="12824"/>
+          <w:tab w:val="left" w:pos="13740"/>
+          <w:tab w:val="left" w:pos="14656"/>
+        </w:tabs>
+        <w:rPr>
+          <w:rFonts w:asciiTheme="minorHAnsi" w:hAnsiTheme="minorHAnsi" w:cstheme="minorHAnsi"/>
+          <w:bCs/>
+          <w:lang w:val="en-US"/>
+        </w:rPr>
+      </w:pPr>
+      <w:r>
+        <w:rPr>
+          <w:rFonts w:asciiTheme="minorHAnsi" w:hAnsiTheme="minorHAnsi" w:cstheme="minorHAnsi"/>
+          <w:bCs/>
+          <w:lang w:val="en-US"/>
+        </w:rPr>
+        <w:t>https://github.com/kamikadze328/Circuit-Design/tree/main/lab1</w:t>
+      </w:r>
+    </w:p>
+    <w:p>
+      <w:pPr>
+        <w:tabs>
+          <w:tab w:val="left" w:pos="916"/>
+          <w:tab w:val="left" w:pos="1832"/>
+          <w:tab w:val="left" w:pos="2748"/>
+          <w:tab w:val="left" w:pos="3664"/>
+          <w:tab w:val="left" w:pos="4580"/>
+          <w:tab w:val="left" w:pos="5496"/>
+          <w:tab w:val="left" w:pos="6412"/>
+          <w:tab w:val="left" w:pos="7328"/>
+          <w:tab w:val="left" w:pos="8244"/>
+          <w:tab w:val="left" w:pos="9160"/>
+          <w:tab w:val="left" w:pos="10076"/>
+          <w:tab w:val="left" w:pos="10992"/>
+          <w:tab w:val="left" w:pos="11908"/>
+          <w:tab w:val="left" w:pos="12824"/>
+          <w:tab w:val="left" w:pos="13740"/>
+          <w:tab w:val="left" w:pos="14656"/>
+        </w:tabs>
+        <w:rPr>
+          <w:rFonts w:asciiTheme="minorHAnsi" w:hAnsiTheme="minorHAnsi" w:cstheme="minorHAnsi"/>
+          <w:lang w:val="en-US"/>
+        </w:rPr>
+      </w:pPr>
+    </w:p>
+    <w:p>
+      <w:pPr>
+        <w:tabs>
+          <w:tab w:val="left" w:pos="916"/>
+          <w:tab w:val="left" w:pos="1832"/>
+          <w:tab w:val="left" w:pos="2748"/>
+          <w:tab w:val="left" w:pos="3664"/>
+          <w:tab w:val="left" w:pos="4580"/>
+          <w:tab w:val="left" w:pos="5496"/>
+          <w:tab w:val="left" w:pos="6412"/>
+          <w:tab w:val="left" w:pos="7328"/>
+          <w:tab w:val="left" w:pos="8244"/>
+          <w:tab w:val="left" w:pos="9160"/>
+          <w:tab w:val="left" w:pos="10076"/>
+          <w:tab w:val="left" w:pos="10992"/>
+          <w:tab w:val="left" w:pos="11908"/>
+          <w:tab w:val="left" w:pos="12824"/>
+          <w:tab w:val="left" w:pos="13740"/>
+          <w:tab w:val="left" w:pos="14656"/>
+        </w:tabs>
         <w:rPr>
           <w:rFonts w:asciiTheme="minorHAnsi" w:hAnsiTheme="minorHAnsi" w:cstheme="minorHAnsi"/>
           <w:b/>
           <w:sz w:val="32"/>
         </w:rPr>
+      </w:pPr>
+      <w:r>
+        <w:rPr>
+          <w:rFonts w:asciiTheme="minorHAnsi" w:hAnsiTheme="minorHAnsi" w:cstheme="minorHAnsi"/>
+          <w:b/>
+          <w:sz w:val="32"/>
+        </w:rPr>
+        <w:t>К</w:t>
+      </w:r>
+      <w:r>
+        <w:rPr>
+          <w:rFonts w:asciiTheme="minorHAnsi" w:hAnsiTheme="minorHAnsi" w:cstheme="minorHAnsi"/>
+          <w:b/>
+          <w:sz w:val="32"/>
+        </w:rPr>
         <w:t>од разработанного модуля БОЭ</w:t>
       </w:r>
     </w:p>
@@ -2260,6 +2357,7 @@
           <w:rFonts w:asciiTheme="minorHAnsi" w:hAnsiTheme="minorHAnsi" w:cstheme="minorHAnsi"/>
           <w:lang w:val="en-US"/>
         </w:rPr>
+        <w:lastRenderedPageBreak/>
         <w:t>nor(b5, not_a3a4, not_a2);</w:t>
       </w:r>
     </w:p>
@@ -2359,7 +2457,6 @@
           <w:rFonts w:asciiTheme="minorHAnsi" w:hAnsiTheme="minorHAnsi" w:cstheme="minorHAnsi"/>
           <w:lang w:val="en-US"/>
         </w:rPr>
-        <w:lastRenderedPageBreak/>
         <w:t>nor(b8, not_a1a5, not_a4);</w:t>
       </w:r>
     </w:p>
@@ -3944,6 +4041,7 @@
           <w:rFonts w:asciiTheme="minorHAnsi" w:hAnsiTheme="minorHAnsi" w:cstheme="minorHAnsi"/>
           <w:lang w:val="en-US"/>
         </w:rPr>
+        <w:lastRenderedPageBreak/>
         <w:tab/>
         <w:t>);</w:t>
       </w:r>
@@ -4046,7 +4144,6 @@
           <w:rFonts w:asciiTheme="minorHAnsi" w:hAnsiTheme="minorHAnsi" w:cstheme="minorHAnsi"/>
           <w:lang w:val="en-US"/>
         </w:rPr>
-        <w:lastRenderedPageBreak/>
         <w:tab/>
         <w:t>reg expected_val;</w:t>
       </w:r>
@@ -5324,7 +5421,7 @@
 </file>
 
 <file path=word/numbering.xml><?xml version="1.0" encoding="utf-8"?>
-<w:numbering xmlns:wpc="http://schemas.microsoft.com/office/word/2010/wordprocessingCanvas" xmlns:cx="http://schemas.microsoft.com/office/drawing/2014/chartex" xmlns:cx1="http://schemas.microsoft.com/office/drawing/2015/9/8/chartex" xmlns:cx2="http://schemas.microsoft.com/office/drawing/2015/10/21/chartex" xmlns:cx3="http://schemas.microsoft.com/office/drawing/2016/5/9/chartex" xmlns:cx4="http://schemas.microsoft.com/office/drawing/2016/5/10/chartex" xmlns:cx5="http://schemas.microsoft.com/office/drawing/2016/5/11/chartex" xmlns:cx6="http://schemas.microsoft.com/office/drawing/2016/5/12/chartex" xmlns:cx7="http://schemas.microsoft.com/office/drawing/2016/5/13/chartex" xmlns:cx8="http://schemas.microsoft.com/office/drawing/2016/5/14/chartex" xmlns:mc="http://schemas.openxmlformats.org/markup-compatibility/2006" xmlns:aink="http://schemas.microsoft.com/office/drawing/2016/ink" xmlns:am3d="http://schemas.microsoft.com/office/drawing/2017/model3d" xmlns:o="urn:schemas-microsoft-com:office:office" xmlns:r="http://schemas.openxmlformats.org/officeDocument/2006/relationships" xmlns:m="http://schemas.openxmlformats.org/officeDocument/2006/math" xmlns:v="urn:schemas-microsoft-com:vml" xmlns:wp14="http://schemas.microsoft.com/office/word/2010/wordprocessingDrawing" xmlns:wp="http://schemas.openxmlformats.org/drawingml/2006/wordprocessingDrawing" xmlns:w10="urn:schemas-microsoft-com:office:word" xmlns:w="http://schemas.openxmlformats.org/wordprocessingml/2006/main" xmlns:w14="http://schemas.microsoft.com/office/word/2010/wordml" xmlns:w15="http://schemas.microsoft.com/office/word/2012/wordml" xmlns:w16cex="http://schemas.microsoft.com/office/word/2018/wordml/cex" xmlns:w16cid="http://schemas.microsoft.com/office/word/2016/wordml/cid" xmlns:w16="http://schemas.microsoft.com/office/word/2018/wordml" xmlns:w16se="http://schemas.microsoft.com/office/word/2015/wordml/symex" xmlns:wpg="http://schemas.microsoft.com/office/word/2010/wordprocessingGroup" xmlns:wpi="http://schemas.microsoft.com/office/word/2010/wordprocessingInk" xmlns:wne="http://schemas.microsoft.com/office/word/2006/wordml" xmlns:wps="http://schemas.microsoft.com/office/word/2010/wordprocessingShape" mc:Ignorable="w14 w15 w16se w16cid w16 w16cex wp14">
+<w:numbering xmlns:wpc="http://schemas.microsoft.com/office/word/2010/wordprocessingCanvas" xmlns:cx="http://schemas.microsoft.com/office/drawing/2014/chartex" xmlns:cx1="http://schemas.microsoft.com/office/drawing/2015/9/8/chartex" xmlns:cx2="http://schemas.microsoft.com/office/drawing/2015/10/21/chartex" xmlns:cx3="http://schemas.microsoft.com/office/drawing/2016/5/9/chartex" xmlns:cx4="http://schemas.microsoft.com/office/drawing/2016/5/10/chartex" xmlns:cx5="http://schemas.microsoft.com/office/drawing/2016/5/11/chartex" xmlns:cx6="http://schemas.microsoft.com/office/drawing/2016/5/12/chartex" xmlns:cx7="http://schemas.microsoft.com/office/drawing/2016/5/13/chartex" xmlns:cx8="http://schemas.microsoft.com/office/drawing/2016/5/14/chartex" xmlns:mc="http://schemas.openxmlformats.org/markup-compatibility/2006" xmlns:aink="http://schemas.microsoft.com/office/drawing/2016/ink" xmlns:am3d="http://schemas.microsoft.com/office/drawing/2017/model3d" xmlns:o="urn:schemas-microsoft-com:office:office" xmlns:r="http://schemas.openxmlformats.org/officeDocument/2006/relationships" xmlns:m="http://schemas.openxmlformats.org/officeDocument/2006/math" xmlns:v="urn:schemas-microsoft-com:vml" xmlns:wp14="http://schemas.microsoft.com/office/word/2010/wordprocessingDrawing" xmlns:wp="http://schemas.openxmlformats.org/drawingml/2006/wordprocessingDrawing" xmlns:w10="urn:schemas-microsoft-com:office:word" xmlns:w="http://schemas.openxmlformats.org/wordprocessingml/2006/main" xmlns:w14="http://schemas.microsoft.com/office/word/2010/wordml" xmlns:w15="http://schemas.microsoft.com/office/word/2012/wordml" xmlns:w16cex="http://schemas.microsoft.com/office/word/2018/wordml/cex" xmlns:w16cid="http://schemas.microsoft.com/office/word/2016/wordml/cid" xmlns:w16="http://schemas.microsoft.com/office/word/2018/wordml" xmlns:w16sdtdh="http://schemas.microsoft.com/office/word/2020/wordml/sdtdatahash" xmlns:w16se="http://schemas.microsoft.com/office/word/2015/wordml/symex" xmlns:wpg="http://schemas.microsoft.com/office/word/2010/wordprocessingGroup" xmlns:wpi="http://schemas.microsoft.com/office/word/2010/wordprocessingInk" xmlns:wne="http://schemas.microsoft.com/office/word/2006/wordml" xmlns:wps="http://schemas.microsoft.com/office/word/2010/wordprocessingShape" mc:Ignorable="w14 w15 w16se w16cid w16 w16cex w16sdtdh wp14">
   <w:abstractNum w:abstractNumId="0" w15:restartNumberingAfterBreak="0">
     <w:nsid w:val="01A671F9"/>
     <w:multiLevelType w:val="multilevel"/>
@@ -8630,7 +8727,7 @@
 </file>
 
 <file path=word/styles.xml><?xml version="1.0" encoding="utf-8"?>
-<w:styles xmlns:mc="http://schemas.openxmlformats.org/markup-compatibility/2006" xmlns:r="http://schemas.openxmlformats.org/officeDocument/2006/relationships" xmlns:w="http://schemas.openxmlformats.org/wordprocessingml/2006/main" xmlns:w14="http://schemas.microsoft.com/office/word/2010/wordml" xmlns:w15="http://schemas.microsoft.com/office/word/2012/wordml" xmlns:w16cex="http://schemas.microsoft.com/office/word/2018/wordml/cex" xmlns:w16cid="http://schemas.microsoft.com/office/word/2016/wordml/cid" xmlns:w16="http://schemas.microsoft.com/office/word/2018/wordml" xmlns:w16se="http://schemas.microsoft.com/office/word/2015/wordml/symex" mc:Ignorable="w14 w15 w16se w16cid w16 w16cex">
+<w:styles xmlns:mc="http://schemas.openxmlformats.org/markup-compatibility/2006" xmlns:r="http://schemas.openxmlformats.org/officeDocument/2006/relationships" xmlns:w="http://schemas.openxmlformats.org/wordprocessingml/2006/main" xmlns:w14="http://schemas.microsoft.com/office/word/2010/wordml" xmlns:w15="http://schemas.microsoft.com/office/word/2012/wordml" xmlns:w16cex="http://schemas.microsoft.com/office/word/2018/wordml/cex" xmlns:w16cid="http://schemas.microsoft.com/office/word/2016/wordml/cid" xmlns:w16="http://schemas.microsoft.com/office/word/2018/wordml" xmlns:w16sdtdh="http://schemas.microsoft.com/office/word/2020/wordml/sdtdatahash" xmlns:w16se="http://schemas.microsoft.com/office/word/2015/wordml/symex" mc:Ignorable="w14 w15 w16se w16cid w16 w16cex w16sdtdh">
   <w:docDefaults>
     <w:rPrDefault>
       <w:rPr>

</xml_diff>